<commit_message>
LSTMTokenise_auto.py, Tokenise.py and TestTokenise.py updated to enable use of reverse models.
Signed-off-by: Adrian <admd911@hotmail.com>
</commit_message>
<xml_diff>
--- a/Model Edit Dist Avgs.docx
+++ b/Model Edit Dist Avgs.docx
@@ -604,6 +604,438 @@
       <w:r>
         <w:t xml:space="preserve">    8.195121951219512</w:t>
       </w:r>
+    </w:p>
+    <w:p/>
+    <w:p>
+      <w:r>
+        <w:t>rev-n5_54x54-24.h5</w:t>
+      </w:r>
+    </w:p>
+    <w:p>
+      <w:r>
+        <w:t xml:space="preserve">    4.853658536585366</w:t>
+      </w:r>
+    </w:p>
+    <w:p>
+      <w:r>
+        <w:rPr>
+          <w:shd w:val="clear" w:color="auto" w:fill="FFD966" w:themeFill="accent4" w:themeFillTint="99"/>
+        </w:rPr>
+        <w:t>rev-n7_54x54-24.h5</w:t>
+      </w:r>
+    </w:p>
+    <w:p>
+      <w:r>
+        <w:t xml:space="preserve">    </w:t>
+      </w:r>
+      <w:r>
+        <w:rPr>
+          <w:shd w:val="clear" w:color="auto" w:fill="FFD966" w:themeFill="accent4" w:themeFillTint="99"/>
+        </w:rPr>
+        <w:t>4.414634146341464</w:t>
+      </w:r>
+    </w:p>
+    <w:p>
+      <w:r>
+        <w:t>rev-n10_54x54-24.h5</w:t>
+      </w:r>
+    </w:p>
+    <w:p>
+      <w:r>
+        <w:t xml:space="preserve">    4.878048780487805</w:t>
+      </w:r>
+    </w:p>
+    <w:p/>
+    <w:p/>
+    <w:p/>
+    <w:p/>
+    <w:p/>
+    <w:p/>
+    <w:p/>
+    <w:p/>
+    <w:p/>
+    <w:p/>
+    <w:p/>
+    <w:p/>
+    <w:p/>
+    <w:p/>
+    <w:p/>
+    <w:p/>
+    <w:p>
+      <w:pPr>
+        <w:rPr>
+          <w:b/>
+          <w:bCs/>
+        </w:rPr>
+      </w:pPr>
+      <w:r>
+        <w:rPr>
+          <w:b/>
+          <w:bCs/>
+        </w:rPr>
+        <w:lastRenderedPageBreak/>
+        <w:t>Models Removing Spacing</w:t>
+      </w:r>
+      <w:r>
+        <w:rPr>
+          <w:b/>
+          <w:bCs/>
+        </w:rPr>
+        <w:t xml:space="preserve"> if not Predicted by Forward Model</w:t>
+      </w:r>
+    </w:p>
+    <w:p/>
+    <w:p>
+      <w:r>
+        <w:t>n3_1HLTokeniser.h5</w:t>
+      </w:r>
+    </w:p>
+    <w:p>
+      <w:r>
+        <w:t xml:space="preserve">    10.121951219512194</w:t>
+      </w:r>
+    </w:p>
+    <w:p>
+      <w:r>
+        <w:t>n3_2HLTokeniser.h5</w:t>
+      </w:r>
+    </w:p>
+    <w:p>
+      <w:r>
+        <w:t xml:space="preserve">    9.585365853658537</w:t>
+      </w:r>
+    </w:p>
+    <w:p>
+      <w:r>
+        <w:t>n10_2HLTokeniser.h5</w:t>
+      </w:r>
+    </w:p>
+    <w:p>
+      <w:r>
+        <w:t xml:space="preserve">    10.75609756097561</w:t>
+      </w:r>
+    </w:p>
+    <w:p>
+      <w:r>
+        <w:t>n3pad_2HLTokeniser.h5</w:t>
+      </w:r>
+    </w:p>
+    <w:p>
+      <w:r>
+        <w:t xml:space="preserve">    9.512195121951219</w:t>
+      </w:r>
+    </w:p>
+    <w:p>
+      <w:r>
+        <w:t>n3pad_2HLTokeniserV2.h5</w:t>
+      </w:r>
+    </w:p>
+    <w:p>
+      <w:r>
+        <w:t xml:space="preserve">    10.75609756097561</w:t>
+      </w:r>
+    </w:p>
+    <w:p>
+      <w:r>
+        <w:t>n5_1HLTokeniser.h5</w:t>
+      </w:r>
+    </w:p>
+    <w:p>
+      <w:r>
+        <w:t xml:space="preserve">    9.804878048780488</w:t>
+      </w:r>
+    </w:p>
+    <w:p>
+      <w:r>
+        <w:rPr>
+          <w:shd w:val="clear" w:color="auto" w:fill="FFD966" w:themeFill="accent4" w:themeFillTint="99"/>
+        </w:rPr>
+        <w:t>n5_2HLTokeniser.h5</w:t>
+      </w:r>
+    </w:p>
+    <w:p>
+      <w:r>
+        <w:t xml:space="preserve">    </w:t>
+      </w:r>
+      <w:r>
+        <w:rPr>
+          <w:shd w:val="clear" w:color="auto" w:fill="FFD966" w:themeFill="accent4" w:themeFillTint="99"/>
+        </w:rPr>
+        <w:t>9.121951219512194</w:t>
+      </w:r>
+    </w:p>
+    <w:p/>
+    <w:p>
+      <w:r>
+        <w:t>n5_40x40-24.h5</w:t>
+      </w:r>
+    </w:p>
+    <w:p>
+      <w:r>
+        <w:t xml:space="preserve">    9.365853658536585</w:t>
+      </w:r>
+    </w:p>
+    <w:p>
+      <w:r>
+        <w:t>n7_40x40-24.h5</w:t>
+      </w:r>
+    </w:p>
+    <w:p>
+      <w:r>
+        <w:t xml:space="preserve">    10.170731707317072</w:t>
+      </w:r>
+    </w:p>
+    <w:p>
+      <w:r>
+        <w:t>n10_40x40-24.h5</w:t>
+      </w:r>
+    </w:p>
+    <w:p>
+      <w:r>
+        <w:t xml:space="preserve">    9.878048780487806</w:t>
+      </w:r>
+    </w:p>
+    <w:p>
+      <w:r>
+        <w:rPr>
+          <w:shd w:val="clear" w:color="auto" w:fill="FFD966" w:themeFill="accent4" w:themeFillTint="99"/>
+        </w:rPr>
+        <w:t>n5_54x54-24.h5</w:t>
+      </w:r>
+    </w:p>
+    <w:p>
+      <w:r>
+        <w:t xml:space="preserve">    </w:t>
+      </w:r>
+      <w:r>
+        <w:rPr>
+          <w:shd w:val="clear" w:color="auto" w:fill="FFD966" w:themeFill="accent4" w:themeFillTint="99"/>
+        </w:rPr>
+        <w:t>9.195121951219512</w:t>
+      </w:r>
+    </w:p>
+    <w:p>
+      <w:r>
+        <w:t>n7_54x54-24.h5</w:t>
+      </w:r>
+    </w:p>
+    <w:p>
+      <w:r>
+        <w:t xml:space="preserve">    9.341463414634147</w:t>
+      </w:r>
+    </w:p>
+    <w:p>
+      <w:r>
+        <w:t>n10_54x54-24.h5</w:t>
+      </w:r>
+    </w:p>
+    <w:p>
+      <w:r>
+        <w:t xml:space="preserve">    9.365853658536585</w:t>
+      </w:r>
+    </w:p>
+    <w:p/>
+    <w:p/>
+    <w:p/>
+    <w:p/>
+    <w:p/>
+    <w:p/>
+    <w:p/>
+    <w:p/>
+    <w:p/>
+    <w:p/>
+    <w:p/>
+    <w:p/>
+    <w:p/>
+    <w:p/>
+    <w:p/>
+    <w:p/>
+    <w:p/>
+    <w:p>
+      <w:pPr>
+        <w:rPr>
+          <w:b/>
+          <w:bCs/>
+        </w:rPr>
+      </w:pPr>
+      <w:r>
+        <w:rPr>
+          <w:b/>
+          <w:bCs/>
+        </w:rPr>
+        <w:t>Models Removing Spacing</w:t>
+      </w:r>
+      <w:r>
+        <w:rPr>
+          <w:b/>
+          <w:bCs/>
+        </w:rPr>
+        <w:t xml:space="preserve"> if Not Predicted by Reverse Model</w:t>
+      </w:r>
+    </w:p>
+    <w:p/>
+    <w:p>
+      <w:r>
+        <w:rPr>
+          <w:shd w:val="clear" w:color="auto" w:fill="FFD966" w:themeFill="accent4" w:themeFillTint="99"/>
+        </w:rPr>
+        <w:t>Forward model: n5_54x54-24.h5</w:t>
+      </w:r>
+    </w:p>
+    <w:p>
+      <w:r>
+        <w:rPr>
+          <w:shd w:val="clear" w:color="auto" w:fill="FFD966" w:themeFill="accent4" w:themeFillTint="99"/>
+        </w:rPr>
+        <w:t>Reverse model: rev-n5_54x54-24.h5</w:t>
+      </w:r>
+    </w:p>
+    <w:p>
+      <w:r>
+        <w:t xml:space="preserve">    </w:t>
+      </w:r>
+      <w:r>
+        <w:rPr>
+          <w:shd w:val="clear" w:color="auto" w:fill="FFD966" w:themeFill="accent4" w:themeFillTint="99"/>
+        </w:rPr>
+        <w:t>6.146341463414634</w:t>
+      </w:r>
+    </w:p>
+    <w:p>
+      <w:r>
+        <w:t>Forward model: n5_54x54-24.h5</w:t>
+      </w:r>
+    </w:p>
+    <w:p>
+      <w:r>
+        <w:t>Reverse model: rev-n7_54x54-24.h5</w:t>
+      </w:r>
+    </w:p>
+    <w:p>
+      <w:r>
+        <w:t xml:space="preserve">    8.536585365853659</w:t>
+      </w:r>
+    </w:p>
+    <w:p>
+      <w:r>
+        <w:t>Forward model: n5_54x54-24.h5</w:t>
+      </w:r>
+    </w:p>
+    <w:p>
+      <w:r>
+        <w:t>Reverse model: rev-n10_54x54-24.h5</w:t>
+      </w:r>
+    </w:p>
+    <w:p>
+      <w:r>
+        <w:t xml:space="preserve">    8.707317073170731</w:t>
+      </w:r>
+    </w:p>
+    <w:p/>
+    <w:p>
+      <w:r>
+        <w:t>Forward model: n10_54x54-24.h5</w:t>
+      </w:r>
+    </w:p>
+    <w:p>
+      <w:r>
+        <w:t>Reverse model: rev-n7_54x54-24.h5</w:t>
+      </w:r>
+    </w:p>
+    <w:p>
+      <w:r>
+        <w:t xml:space="preserve">    9.024390243902438</w:t>
+      </w:r>
+    </w:p>
+    <w:p/>
+    <w:p>
+      <w:r>
+        <w:rPr>
+          <w:b/>
+          <w:bCs/>
+        </w:rPr>
+        <w:t>Models Removing Spacing</w:t>
+      </w:r>
+      <w:r>
+        <w:rPr>
+          <w:b/>
+          <w:bCs/>
+        </w:rPr>
+        <w:t xml:space="preserve"> if Not Predicted by both Models</w:t>
+      </w:r>
+    </w:p>
+    <w:p/>
+    <w:p>
+      <w:r>
+        <w:t>Forward model: n5_54x54-24.h5</w:t>
+      </w:r>
+    </w:p>
+    <w:p>
+      <w:r>
+        <w:t>Reverse model: rev-n5_54x54-24.h5</w:t>
+      </w:r>
+    </w:p>
+    <w:p>
+      <w:r>
+        <w:t xml:space="preserve">    5.2926829268292686</w:t>
+      </w:r>
+    </w:p>
+    <w:p>
+      <w:r>
+        <w:t>Forward model: n5_54x54-24.h5</w:t>
+      </w:r>
+    </w:p>
+    <w:p>
+      <w:r>
+        <w:t>Reverse model: rev-n7_54x54-24.h5</w:t>
+      </w:r>
+    </w:p>
+    <w:p>
+      <w:r>
+        <w:t xml:space="preserve">    4.7073170731707314</w:t>
+      </w:r>
+    </w:p>
+    <w:p>
+      <w:r>
+        <w:t>Forward model: n5_54x54-24.h5</w:t>
+      </w:r>
+    </w:p>
+    <w:p>
+      <w:r>
+        <w:t>Reverse model: rev-n10_54x54-24.h5</w:t>
+      </w:r>
+    </w:p>
+    <w:p/>
+    <w:p/>
+    <w:p>
+      <w:r>
+        <w:rPr>
+          <w:shd w:val="clear" w:color="auto" w:fill="FFD966" w:themeFill="accent4" w:themeFillTint="99"/>
+        </w:rPr>
+        <w:t>Forward model: n10_54x54-24.h5</w:t>
+      </w:r>
+    </w:p>
+    <w:p>
+      <w:r>
+        <w:rPr>
+          <w:shd w:val="clear" w:color="auto" w:fill="FFD966" w:themeFill="accent4" w:themeFillTint="99"/>
+        </w:rPr>
+        <w:t>Reverse model: rev-n7_54x54-24.h5</w:t>
+      </w:r>
+    </w:p>
+    <w:p>
+      <w:r>
+        <w:t xml:space="preserve">    </w:t>
+      </w:r>
+      <w:r>
+        <w:rPr>
+          <w:shd w:val="clear" w:color="auto" w:fill="FFD966" w:themeFill="accent4" w:themeFillTint="99"/>
+        </w:rPr>
+        <w:t>4.048780487804878</w:t>
+      </w:r>
+    </w:p>
+    <w:p/>
+    <w:p>
       <w:bookmarkStart w:id="0" w:name="_GoBack"/>
       <w:bookmarkEnd w:id="0"/>
     </w:p>

</xml_diff>

<commit_message>
Updates to enable footnotes and footnote markers to be collected from the Latin text of the epistles in the JSON document to enable the website to display them along with footnotes from the glosses and translations.
Signed-off-by: Adrian <admd911@hotmail.com>
</commit_message>
<xml_diff>
--- a/Model Edit Dist Avgs.docx
+++ b/Model Edit Dist Avgs.docx
@@ -1178,7 +1178,19 @@
         <w:rPr>
           <w:shd w:val="clear" w:color="auto" w:fill="FFD966" w:themeFill="accent4" w:themeFillTint="99"/>
         </w:rPr>
-        <w:t>Forward model: n5_54x54-7-CELTh5</w:t>
+        <w:t>Forward model: n5_54x54-7-CELT</w:t>
+      </w:r>
+      <w:r>
+        <w:rPr>
+          <w:shd w:val="clear" w:color="auto" w:fill="FFD966" w:themeFill="accent4" w:themeFillTint="99"/>
+        </w:rPr>
+        <w:t>.</w:t>
+      </w:r>
+      <w:r>
+        <w:rPr>
+          <w:shd w:val="clear" w:color="auto" w:fill="FFD966" w:themeFill="accent4" w:themeFillTint="99"/>
+        </w:rPr>
+        <w:t>h5</w:t>
       </w:r>
     </w:p>
     <w:p>
@@ -1311,6 +1323,11 @@
       </w:r>
     </w:p>
     <w:p>
+      <w:pPr>
+        <w:rPr>
+          <w:shd w:val="clear" w:color="auto" w:fill="FFD966" w:themeFill="accent4" w:themeFillTint="99"/>
+        </w:rPr>
+      </w:pPr>
       <w:r>
         <w:t xml:space="preserve">    </w:t>
       </w:r>
@@ -1319,6 +1336,237 @@
           <w:shd w:val="clear" w:color="auto" w:fill="FFD966" w:themeFill="accent4" w:themeFillTint="99"/>
         </w:rPr>
         <w:t>4.341463414634147</w:t>
+      </w:r>
+    </w:p>
+    <w:p/>
+    <w:p>
+      <w:pPr>
+        <w:rPr>
+          <w:b/>
+        </w:rPr>
+      </w:pPr>
+      <w:r>
+        <w:rPr>
+          <w:b/>
+        </w:rPr>
+        <w:t>Models Not Removing Spacing, Seeking Agreement if Including Spacing</w:t>
+      </w:r>
+    </w:p>
+    <w:p/>
+    <w:p>
+      <w:pPr>
+        <w:shd w:val="clear" w:color="auto" w:fill="FFFFFF" w:themeFill="background1"/>
+        <w:rPr>
+          <w:shd w:val="clear" w:color="auto" w:fill="FFD966" w:themeFill="accent4" w:themeFillTint="99"/>
+        </w:rPr>
+      </w:pPr>
+      <w:r>
+        <w:rPr>
+          <w:shd w:val="clear" w:color="auto" w:fill="FFFFFF" w:themeFill="background1"/>
+        </w:rPr>
+        <w:t>Forward model: n10_54x54-24.h5</w:t>
+      </w:r>
+    </w:p>
+    <w:p>
+      <w:pPr>
+        <w:shd w:val="clear" w:color="auto" w:fill="FFFFFF" w:themeFill="background1"/>
+        <w:rPr>
+          <w:shd w:val="clear" w:color="auto" w:fill="FFFFFF" w:themeFill="background1"/>
+        </w:rPr>
+      </w:pPr>
+      <w:r>
+        <w:rPr>
+          <w:shd w:val="clear" w:color="auto" w:fill="FFFFFF" w:themeFill="background1"/>
+        </w:rPr>
+        <w:t>Reverse model: rev-n7_54x54-24.h5</w:t>
+      </w:r>
+    </w:p>
+    <w:p>
+      <w:pPr>
+        <w:shd w:val="clear" w:color="auto" w:fill="FFFFFF" w:themeFill="background1"/>
+        <w:rPr>
+          <w:shd w:val="clear" w:color="auto" w:fill="FFD966" w:themeFill="accent4" w:themeFillTint="99"/>
+        </w:rPr>
+      </w:pPr>
+      <w:r>
+        <w:rPr>
+          <w:shd w:val="clear" w:color="auto" w:fill="FFFFFF" w:themeFill="background1"/>
+        </w:rPr>
+        <w:t xml:space="preserve">    </w:t>
+      </w:r>
+      <w:r>
+        <w:rPr>
+          <w:shd w:val="clear" w:color="auto" w:fill="A8D08D" w:themeFill="accent6" w:themeFillTint="99"/>
+        </w:rPr>
+        <w:t>3.8780487804878048</w:t>
+      </w:r>
+    </w:p>
+    <w:p>
+      <w:pPr>
+        <w:shd w:val="clear" w:color="auto" w:fill="FFFFFF" w:themeFill="background1"/>
+        <w:rPr>
+          <w:shd w:val="clear" w:color="auto" w:fill="FFFFFF" w:themeFill="background1"/>
+        </w:rPr>
+      </w:pPr>
+      <w:r>
+        <w:rPr>
+          <w:shd w:val="clear" w:color="auto" w:fill="FFFFFF" w:themeFill="background1"/>
+        </w:rPr>
+        <w:t>Forward model: n5_54x54-7-CELT.h5</w:t>
+      </w:r>
+    </w:p>
+    <w:p>
+      <w:pPr>
+        <w:shd w:val="clear" w:color="auto" w:fill="FFFFFF" w:themeFill="background1"/>
+        <w:rPr>
+          <w:shd w:val="clear" w:color="auto" w:fill="FFFFFF" w:themeFill="background1"/>
+        </w:rPr>
+      </w:pPr>
+      <w:r>
+        <w:rPr>
+          <w:shd w:val="clear" w:color="auto" w:fill="FFFFFF" w:themeFill="background1"/>
+        </w:rPr>
+        <w:t>Reverse model: rev-n5_54x54-7-CELT.h5</w:t>
+      </w:r>
+    </w:p>
+    <w:p>
+      <w:pPr>
+        <w:shd w:val="clear" w:color="auto" w:fill="FFFFFF" w:themeFill="background1"/>
+        <w:rPr>
+          <w:shd w:val="clear" w:color="auto" w:fill="FFFFFF" w:themeFill="background1"/>
+        </w:rPr>
+      </w:pPr>
+      <w:r>
+        <w:rPr>
+          <w:shd w:val="clear" w:color="auto" w:fill="FFFFFF" w:themeFill="background1"/>
+        </w:rPr>
+        <w:t xml:space="preserve">    5.219512195121951</w:t>
+      </w:r>
+    </w:p>
+    <w:p>
+      <w:pPr>
+        <w:shd w:val="clear" w:color="auto" w:fill="FFFFFF" w:themeFill="background1"/>
+        <w:rPr>
+          <w:shd w:val="clear" w:color="auto" w:fill="FFFFFF" w:themeFill="background1"/>
+        </w:rPr>
+      </w:pPr>
+      <w:r>
+        <w:rPr>
+          <w:shd w:val="clear" w:color="auto" w:fill="FFFFFF" w:themeFill="background1"/>
+        </w:rPr>
+        <w:t>Forward: n7_54x54-8-CELT-bi.h5</w:t>
+      </w:r>
+    </w:p>
+    <w:p>
+      <w:pPr>
+        <w:shd w:val="clear" w:color="auto" w:fill="FFFFFF" w:themeFill="background1"/>
+        <w:rPr>
+          <w:shd w:val="clear" w:color="auto" w:fill="FFFFFF" w:themeFill="background1"/>
+        </w:rPr>
+      </w:pPr>
+      <w:r>
+        <w:rPr>
+          <w:shd w:val="clear" w:color="auto" w:fill="FFFFFF" w:themeFill="background1"/>
+        </w:rPr>
+        <w:t>Reverse: rev-n7_54x54-8-CELT-bi.h5</w:t>
+      </w:r>
+    </w:p>
+    <w:p>
+      <w:pPr>
+        <w:shd w:val="clear" w:color="auto" w:fill="FFFFFF" w:themeFill="background1"/>
+        <w:rPr>
+          <w:shd w:val="clear" w:color="auto" w:fill="FFFFFF" w:themeFill="background1"/>
+        </w:rPr>
+      </w:pPr>
+      <w:r>
+        <w:rPr>
+          <w:shd w:val="clear" w:color="auto" w:fill="FFFFFF" w:themeFill="background1"/>
+        </w:rPr>
+        <w:t xml:space="preserve">    4.048780487804878</w:t>
+      </w:r>
+    </w:p>
+    <w:p>
+      <w:pPr>
+        <w:shd w:val="clear" w:color="auto" w:fill="FFFFFF" w:themeFill="background1"/>
+        <w:rPr>
+          <w:shd w:val="clear" w:color="auto" w:fill="FFFFFF" w:themeFill="background1"/>
+        </w:rPr>
+      </w:pPr>
+      <w:r>
+        <w:rPr>
+          <w:shd w:val="clear" w:color="auto" w:fill="FFFFFF" w:themeFill="background1"/>
+        </w:rPr>
+        <w:t>Forward model: n7_54x54-8-Wb-bi.h5</w:t>
+      </w:r>
+    </w:p>
+    <w:p>
+      <w:pPr>
+        <w:shd w:val="clear" w:color="auto" w:fill="FFFFFF" w:themeFill="background1"/>
+        <w:rPr>
+          <w:shd w:val="clear" w:color="auto" w:fill="FFFFFF" w:themeFill="background1"/>
+        </w:rPr>
+      </w:pPr>
+      <w:r>
+        <w:rPr>
+          <w:shd w:val="clear" w:color="auto" w:fill="FFFFFF" w:themeFill="background1"/>
+        </w:rPr>
+        <w:t>Reverse model: rev-n7_54x54-8-Wb-bi.h5</w:t>
+      </w:r>
+    </w:p>
+    <w:p>
+      <w:pPr>
+        <w:shd w:val="clear" w:color="auto" w:fill="FFFFFF" w:themeFill="background1"/>
+        <w:rPr>
+          <w:shd w:val="clear" w:color="auto" w:fill="FFFFFF" w:themeFill="background1"/>
+        </w:rPr>
+      </w:pPr>
+      <w:r>
+        <w:rPr>
+          <w:shd w:val="clear" w:color="auto" w:fill="FFFFFF" w:themeFill="background1"/>
+        </w:rPr>
+        <w:t xml:space="preserve">    3.902439024390244</w:t>
+      </w:r>
+    </w:p>
+    <w:p>
+      <w:pPr>
+        <w:shd w:val="clear" w:color="auto" w:fill="FFFFFF" w:themeFill="background1"/>
+        <w:rPr>
+          <w:shd w:val="clear" w:color="auto" w:fill="FFFFFF" w:themeFill="background1"/>
+        </w:rPr>
+      </w:pPr>
+    </w:p>
+    <w:p>
+      <w:pPr>
+        <w:shd w:val="clear" w:color="auto" w:fill="FFFFFF" w:themeFill="background1"/>
+        <w:rPr>
+          <w:shd w:val="clear" w:color="auto" w:fill="FFFFFF" w:themeFill="background1"/>
+        </w:rPr>
+      </w:pPr>
+      <w:r>
+        <w:rPr>
+          <w:shd w:val="clear" w:color="auto" w:fill="FFFFFF" w:themeFill="background1"/>
+        </w:rPr>
+        <w:t>Original Gloss Score:</w:t>
+      </w:r>
+    </w:p>
+    <w:p>
+      <w:pPr>
+        <w:shd w:val="clear" w:color="auto" w:fill="FFFFFF" w:themeFill="background1"/>
+        <w:rPr>
+          <w:shd w:val="clear" w:color="auto" w:fill="FFFFFF" w:themeFill="background1"/>
+        </w:rPr>
+      </w:pPr>
+      <w:r>
+        <w:rPr>
+          <w:shd w:val="clear" w:color="auto" w:fill="FFFFFF" w:themeFill="background1"/>
+        </w:rPr>
+        <w:t xml:space="preserve">    </w:t>
+      </w:r>
+      <w:r>
+        <w:rPr>
+          <w:shd w:val="clear" w:color="auto" w:fill="BDD6EE" w:themeFill="accent5" w:themeFillTint="66"/>
+        </w:rPr>
+        <w:t>3.902439024390244</w:t>
       </w:r>
       <w:bookmarkStart w:id="0" w:name="_GoBack"/>
       <w:bookmarkEnd w:id="0"/>

</xml_diff>